<commit_message>
Avance de proyecto 2Parcial
</commit_message>
<xml_diff>
--- a/Documentación/ALCANCE Y LIMITACIONES.docx
+++ b/Documentación/ALCANCE Y LIMITACIONES.docx
@@ -68,31 +68,7 @@
           <w:sz w:val="24"/>
           <w:szCs w:val="24"/>
         </w:rPr>
-        <w:t>En el presente proyecto se pretende implementar la creación de un sitio de comercio electrónico para LA MUEBLERÍA RIPE, para que los clientes pueda</w:t>
-      </w:r>
-      <w:r>
-        <w:rPr>
-          <w:rFonts w:ascii="Arial" w:hAnsi="Arial" w:cs="Arial"/>
-          <w:sz w:val="24"/>
-          <w:szCs w:val="24"/>
-        </w:rPr>
-        <w:t>n consultar productos que maneja</w:t>
-      </w:r>
-      <w:r>
-        <w:rPr>
-          <w:rFonts w:ascii="Arial" w:hAnsi="Arial" w:cs="Arial"/>
-          <w:sz w:val="24"/>
-          <w:szCs w:val="24"/>
-        </w:rPr>
-        <w:t xml:space="preserve"> la empresa</w:t>
-      </w:r>
-      <w:r>
-        <w:rPr>
-          <w:rFonts w:ascii="Arial" w:hAnsi="Arial" w:cs="Arial"/>
-          <w:sz w:val="24"/>
-          <w:szCs w:val="24"/>
-        </w:rPr>
-        <w:t xml:space="preserve"> y de esta forma puedan darse a conocer de forma más eficiente</w:t>
+        <w:t>En el presente proyecto se pretende implementar la creación de un sitio de comercio electrónico para LA MUEBLERÍA RIPE, para que los clientes puedan consultar productos que maneja la empresa y de esta forma puedan darse a conocer de forma más eficiente</w:t>
       </w:r>
       <w:r>
         <w:rPr>
@@ -218,7 +194,20 @@
         <w:rPr>
           <w:rFonts w:ascii="Arial" w:hAnsi="Arial" w:cs="Arial"/>
         </w:rPr>
-        <w:t>No se contara con un servicio de</w:t>
+        <w:t xml:space="preserve">No se </w:t>
+      </w:r>
+      <w:r>
+        <w:rPr>
+          <w:rFonts w:ascii="Arial" w:hAnsi="Arial" w:cs="Arial"/>
+          <w:highlight w:val="yellow"/>
+        </w:rPr>
+        <w:t>contara</w:t>
+      </w:r>
+      <w:r>
+        <w:rPr>
+          <w:rFonts w:ascii="Arial" w:hAnsi="Arial" w:cs="Arial"/>
+        </w:rPr>
+        <w:t xml:space="preserve"> con un servicio de</w:t>
       </w:r>
       <w:r>
         <w:rPr>
@@ -232,8 +221,6 @@
         </w:rPr>
         <w:t>web</w:t>
       </w:r>
-      <w:bookmarkStart w:id="0" w:name="_GoBack"/>
-      <w:bookmarkEnd w:id="0"/>
       <w:r>
         <w:rPr>
           <w:rFonts w:ascii="Arial" w:hAnsi="Arial" w:cs="Arial"/>
@@ -296,7 +283,22 @@
         <w:rPr>
           <w:rFonts w:ascii="Arial" w:hAnsi="Arial" w:cs="Arial"/>
         </w:rPr>
-        <w:t>El sitio no contara con el carrito de compras.</w:t>
+        <w:t>El sitio no c</w:t>
+      </w:r>
+      <w:bookmarkStart w:id="0" w:name="_GoBack"/>
+      <w:bookmarkEnd w:id="0"/>
+      <w:r>
+        <w:rPr>
+          <w:rFonts w:ascii="Arial" w:hAnsi="Arial" w:cs="Arial"/>
+          <w:highlight w:val="yellow"/>
+        </w:rPr>
+        <w:t>ontara</w:t>
+      </w:r>
+      <w:r>
+        <w:rPr>
+          <w:rFonts w:ascii="Arial" w:hAnsi="Arial" w:cs="Arial"/>
+        </w:rPr>
+        <w:t xml:space="preserve"> con el carrito de compras.</w:t>
       </w:r>
     </w:p>
     <w:p>
@@ -353,7 +355,7 @@
 
 <file path=word/numbering.xml><?xml version="1.0" encoding="utf-8"?>
 <w:numbering xmlns:wpc="http://schemas.microsoft.com/office/word/2010/wordprocessingCanvas" xmlns:mc="http://schemas.openxmlformats.org/markup-compatibility/2006" xmlns:o="urn:schemas-microsoft-com:office:office" xmlns:r="http://schemas.openxmlformats.org/officeDocument/2006/relationships" xmlns:m="http://schemas.openxmlformats.org/officeDocument/2006/math" xmlns:v="urn:schemas-microsoft-com:vml" xmlns:wp14="http://schemas.microsoft.com/office/word/2010/wordprocessingDrawing" xmlns:wp="http://schemas.openxmlformats.org/drawingml/2006/wordprocessingDrawing" xmlns:w10="urn:schemas-microsoft-com:office:word" xmlns:w="http://schemas.openxmlformats.org/wordprocessingml/2006/main" xmlns:w14="http://schemas.microsoft.com/office/word/2010/wordml" xmlns:w15="http://schemas.microsoft.com/office/word/2012/wordml" xmlns:wpg="http://schemas.microsoft.com/office/word/2010/wordprocessingGroup" xmlns:wpi="http://schemas.microsoft.com/office/word/2010/wordprocessingInk" xmlns:wne="http://schemas.microsoft.com/office/word/2006/wordml" xmlns:wps="http://schemas.microsoft.com/office/word/2010/wordprocessingShape" mc:Ignorable="w14 w15 wp14">
-  <w:abstractNum w:abstractNumId="0">
+  <w:abstractNum w:abstractNumId="0" w15:restartNumberingAfterBreak="0">
     <w:nsid w:val="6D9D7370"/>
     <w:multiLevelType w:val="hybridMultilevel"/>
     <w:tmpl w:val="C0F2AC18"/>

</xml_diff>